<commit_message>
all files were added to the project
</commit_message>
<xml_diff>
--- a/project 1.docx
+++ b/project 1.docx
@@ -50,7 +50,6 @@
       </w:r>
     </w:p>
     <w:p>
-      <w:bookmarkStart w:id="0" w:name="_GoBack"/>
       <w:r>
         <w:rPr>
           <w:noProof/>
@@ -91,7 +90,6 @@
           </wp:inline>
         </w:drawing>
       </w:r>
-      <w:bookmarkEnd w:id="0"/>
     </w:p>
     <w:p>
       <w:r>
@@ -99,12 +97,175 @@
       </w:r>
     </w:p>
     <w:p>
-      <w:pPr>
+      <w:r>
+        <w:rPr>
+          <w:noProof/>
+        </w:rPr>
+        <w:lastRenderedPageBreak/>
+        <w:drawing>
+          <wp:inline distT="0" distB="0" distL="0" distR="0" wp14:anchorId="543F77DE" wp14:editId="070C9A24">
+            <wp:extent cx="5940425" cy="3246755"/>
+            <wp:effectExtent l="0" t="0" r="3175" b="0"/>
+            <wp:docPr id="3" name="Рисунок 3"/>
+            <wp:cNvGraphicFramePr>
+              <a:graphicFrameLocks xmlns:a="http://schemas.openxmlformats.org/drawingml/2006/main" noChangeAspect="1"/>
+            </wp:cNvGraphicFramePr>
+            <a:graphic xmlns:a="http://schemas.openxmlformats.org/drawingml/2006/main">
+              <a:graphicData uri="http://schemas.openxmlformats.org/drawingml/2006/picture">
+                <pic:pic xmlns:pic="http://schemas.openxmlformats.org/drawingml/2006/picture">
+                  <pic:nvPicPr>
+                    <pic:cNvPr id="1" name=""/>
+                    <pic:cNvPicPr/>
+                  </pic:nvPicPr>
+                  <pic:blipFill>
+                    <a:blip r:embed="rId6"/>
+                    <a:stretch>
+                      <a:fillRect/>
+                    </a:stretch>
+                  </pic:blipFill>
+                  <pic:spPr>
+                    <a:xfrm>
+                      <a:off x="0" y="0"/>
+                      <a:ext cx="5940425" cy="3246755"/>
+                    </a:xfrm>
+                    <a:prstGeom prst="rect">
+                      <a:avLst/>
+                    </a:prstGeom>
+                  </pic:spPr>
+                </pic:pic>
+              </a:graphicData>
+            </a:graphic>
+          </wp:inline>
+        </w:drawing>
+      </w:r>
+    </w:p>
+    <w:p>
+      <w:r>
         <w:rPr>
           <w:lang w:val="en-US"/>
         </w:rPr>
-      </w:pPr>
+        <w:t xml:space="preserve">3- </w:t>
+      </w:r>
+      <w:r>
+        <w:t>ветка мастер</w:t>
+      </w:r>
     </w:p>
+    <w:p>
+      <w:r>
+        <w:rPr>
+          <w:noProof/>
+        </w:rPr>
+        <w:drawing>
+          <wp:inline distT="0" distB="0" distL="0" distR="0" wp14:anchorId="787651D1" wp14:editId="32861927">
+            <wp:extent cx="5940425" cy="3559175"/>
+            <wp:effectExtent l="0" t="0" r="3175" b="3175"/>
+            <wp:docPr id="4" name="Рисунок 4"/>
+            <wp:cNvGraphicFramePr>
+              <a:graphicFrameLocks xmlns:a="http://schemas.openxmlformats.org/drawingml/2006/main" noChangeAspect="1"/>
+            </wp:cNvGraphicFramePr>
+            <a:graphic xmlns:a="http://schemas.openxmlformats.org/drawingml/2006/main">
+              <a:graphicData uri="http://schemas.openxmlformats.org/drawingml/2006/picture">
+                <pic:pic xmlns:pic="http://schemas.openxmlformats.org/drawingml/2006/picture">
+                  <pic:nvPicPr>
+                    <pic:cNvPr id="1" name=""/>
+                    <pic:cNvPicPr/>
+                  </pic:nvPicPr>
+                  <pic:blipFill>
+                    <a:blip r:embed="rId7"/>
+                    <a:stretch>
+                      <a:fillRect/>
+                    </a:stretch>
+                  </pic:blipFill>
+                  <pic:spPr>
+                    <a:xfrm>
+                      <a:off x="0" y="0"/>
+                      <a:ext cx="5940425" cy="3559175"/>
+                    </a:xfrm>
+                    <a:prstGeom prst="rect">
+                      <a:avLst/>
+                    </a:prstGeom>
+                  </pic:spPr>
+                </pic:pic>
+              </a:graphicData>
+            </a:graphic>
+          </wp:inline>
+        </w:drawing>
+      </w:r>
+    </w:p>
+    <w:p>
+      <w:r>
+        <w:rPr>
+          <w:lang w:val="en-US"/>
+        </w:rPr>
+        <w:t xml:space="preserve">4- </w:t>
+      </w:r>
+      <w:proofErr w:type="spellStart"/>
+      <w:r>
+        <w:t>закоммитили</w:t>
+      </w:r>
+      <w:proofErr w:type="spellEnd"/>
+      <w:r>
+        <w:t xml:space="preserve"> </w:t>
+      </w:r>
+    </w:p>
+    <w:p>
+      <w:r>
+        <w:rPr>
+          <w:noProof/>
+        </w:rPr>
+        <w:lastRenderedPageBreak/>
+        <w:drawing>
+          <wp:inline distT="0" distB="0" distL="0" distR="0" wp14:anchorId="16DAF56E" wp14:editId="5AC34C9B">
+            <wp:extent cx="5940425" cy="3432810"/>
+            <wp:effectExtent l="0" t="0" r="3175" b="0"/>
+            <wp:docPr id="5" name="Рисунок 5"/>
+            <wp:cNvGraphicFramePr>
+              <a:graphicFrameLocks xmlns:a="http://schemas.openxmlformats.org/drawingml/2006/main" noChangeAspect="1"/>
+            </wp:cNvGraphicFramePr>
+            <a:graphic xmlns:a="http://schemas.openxmlformats.org/drawingml/2006/main">
+              <a:graphicData uri="http://schemas.openxmlformats.org/drawingml/2006/picture">
+                <pic:pic xmlns:pic="http://schemas.openxmlformats.org/drawingml/2006/picture">
+                  <pic:nvPicPr>
+                    <pic:cNvPr id="1" name=""/>
+                    <pic:cNvPicPr/>
+                  </pic:nvPicPr>
+                  <pic:blipFill>
+                    <a:blip r:embed="rId8"/>
+                    <a:stretch>
+                      <a:fillRect/>
+                    </a:stretch>
+                  </pic:blipFill>
+                  <pic:spPr>
+                    <a:xfrm>
+                      <a:off x="0" y="0"/>
+                      <a:ext cx="5940425" cy="3432810"/>
+                    </a:xfrm>
+                    <a:prstGeom prst="rect">
+                      <a:avLst/>
+                    </a:prstGeom>
+                  </pic:spPr>
+                </pic:pic>
+              </a:graphicData>
+            </a:graphic>
+          </wp:inline>
+        </w:drawing>
+      </w:r>
+    </w:p>
+    <w:p>
+      <w:r>
+        <w:t xml:space="preserve">5- </w:t>
+      </w:r>
+      <w:r>
+        <w:t>переключились на другую ветку и посмотрели статус</w:t>
+      </w:r>
+    </w:p>
+    <w:p>
+      <w:bookmarkStart w:id="0" w:name="_GoBack"/>
+      <w:bookmarkEnd w:id="0"/>
+    </w:p>
+    <w:p/>
+    <w:p/>
+    <w:p/>
     <w:sectPr>
       <w:pgSz w:w="11906" w:h="16838"/>
       <w:pgMar w:top="1134" w:right="850" w:bottom="1134" w:left="1701" w:header="708" w:footer="708" w:gutter="0"/>
@@ -238,6 +399,7 @@
     <w:lsdException w:name="HTML Sample" w:semiHidden="1" w:unhideWhenUsed="1"/>
     <w:lsdException w:name="HTML Typewriter" w:semiHidden="1" w:unhideWhenUsed="1"/>
     <w:lsdException w:name="HTML Variable" w:semiHidden="1" w:unhideWhenUsed="1"/>
+    <w:lsdException w:name="Normal Table" w:semiHidden="1" w:unhideWhenUsed="1"/>
     <w:lsdException w:name="annotation subject" w:semiHidden="1" w:unhideWhenUsed="1"/>
     <w:lsdException w:name="No List" w:semiHidden="1" w:unhideWhenUsed="1"/>
     <w:lsdException w:name="Outline List 1" w:semiHidden="1" w:unhideWhenUsed="1"/>
@@ -284,8 +446,10 @@
     <w:lsdException w:name="Table Subtle 2" w:semiHidden="1" w:unhideWhenUsed="1"/>
     <w:lsdException w:name="Table Web 1" w:semiHidden="1" w:unhideWhenUsed="1"/>
     <w:lsdException w:name="Table Web 2" w:semiHidden="1" w:unhideWhenUsed="1"/>
+    <w:lsdException w:name="Table Web 3" w:semiHidden="1" w:unhideWhenUsed="1"/>
     <w:lsdException w:name="Balloon Text" w:semiHidden="1" w:unhideWhenUsed="1"/>
     <w:lsdException w:name="Table Grid" w:uiPriority="39"/>
+    <w:lsdException w:name="Table Theme" w:semiHidden="1" w:unhideWhenUsed="1"/>
     <w:lsdException w:name="Placeholder Text" w:semiHidden="1"/>
     <w:lsdException w:name="No Spacing" w:uiPriority="1" w:qFormat="1"/>
     <w:lsdException w:name="Light Shading" w:uiPriority="60"/>

</xml_diff>